<commit_message>
Why can't I, hold all these documents ;_;
Uppdaterat struktur så att det ser mer enhetligt ut.
</commit_message>
<xml_diff>
--- a/Documents/Pre-production/Ordlista.docx
+++ b/Documents/Pre-production/Ordlista.docx
@@ -4,90 +4,123 @@
   <w:body>
     <w:p>
       <w:pPr>
-        <w:pStyle w:val="ListParagraph"/>
+        <w:pStyle w:val="Liststycke"/>
         <w:numPr>
           <w:ilvl w:val="0"/>
           <w:numId w:val="2"/>
         </w:numPr>
-      </w:pPr>
-      <w:r>
+        <w:rPr>
+          <w:rFonts w:asciiTheme="minorHAnsi" w:hAnsiTheme="minorHAnsi"/>
+        </w:rPr>
+      </w:pPr>
+      <w:r>
+        <w:rPr>
+          <w:rFonts w:asciiTheme="minorHAnsi" w:hAnsiTheme="minorHAnsi"/>
+        </w:rPr>
         <w:t>Karaktär – Spelarkaraktärer och ickespelarkaraktärer.</w:t>
       </w:r>
     </w:p>
     <w:p>
       <w:pPr>
-        <w:pStyle w:val="ListParagraph"/>
+        <w:pStyle w:val="Liststycke"/>
         <w:numPr>
           <w:ilvl w:val="0"/>
           <w:numId w:val="2"/>
         </w:numPr>
-      </w:pPr>
-      <w:r>
-        <w:t>Entity – Föremål i spelet som har logik. Saker man interagerar med.</w:t>
+        <w:rPr>
+          <w:rFonts w:asciiTheme="minorHAnsi" w:hAnsiTheme="minorHAnsi"/>
+        </w:rPr>
+      </w:pPr>
+      <w:r>
+        <w:rPr>
+          <w:rFonts w:asciiTheme="minorHAnsi" w:hAnsiTheme="minorHAnsi"/>
+        </w:rPr>
+        <w:t>Förmåga/färdighet – Speciella mekaniker som är unika för varje karaktär.</w:t>
       </w:r>
     </w:p>
     <w:p>
       <w:pPr>
-        <w:pStyle w:val="ListParagraph"/>
+        <w:pStyle w:val="Liststycke"/>
         <w:numPr>
           <w:ilvl w:val="0"/>
           <w:numId w:val="2"/>
         </w:numPr>
-      </w:pPr>
-      <w:r>
-        <w:t>Prop – Föremål som inte fyller någon funktion bortom grafisk utfyllnad av scenen.</w:t>
+        <w:rPr>
+          <w:rFonts w:asciiTheme="minorHAnsi" w:hAnsiTheme="minorHAnsi"/>
+        </w:rPr>
+      </w:pPr>
+      <w:r>
+        <w:rPr>
+          <w:rFonts w:asciiTheme="minorHAnsi" w:hAnsiTheme="minorHAnsi"/>
+        </w:rPr>
+        <w:t>Entity – Föremål i spelet som har logik. Saker man interagerar med.</w:t>
       </w:r>
     </w:p>
     <w:p>
       <w:pPr>
-        <w:pStyle w:val="ListParagraph"/>
+        <w:pStyle w:val="Liststycke"/>
         <w:numPr>
           <w:ilvl w:val="0"/>
           <w:numId w:val="2"/>
         </w:numPr>
-      </w:pPr>
-      <w:r>
-        <w:t xml:space="preserve">Game Object - </w:t>
-      </w:r>
-      <w:r>
-        <w:rPr>
-          <w:rFonts w:ascii="Arial" w:hAnsi="Arial" w:cs="Arial"/>
-          <w:color w:val="000000"/>
-          <w:sz w:val="23"/>
-          <w:szCs w:val="23"/>
-        </w:rPr>
-        <w:t>K</w:t>
-      </w:r>
-      <w:r>
-        <w:rPr>
-          <w:rFonts w:ascii="Arial" w:hAnsi="Arial" w:cs="Arial"/>
-          <w:color w:val="000000"/>
-          <w:sz w:val="23"/>
-          <w:szCs w:val="23"/>
-        </w:rPr>
-        <w:t>ärnan i varje objekt som existerar i spelet.</w:t>
+        <w:rPr>
+          <w:rFonts w:asciiTheme="minorHAnsi" w:hAnsiTheme="minorHAnsi"/>
+        </w:rPr>
+      </w:pPr>
+      <w:r>
+        <w:rPr>
+          <w:rFonts w:asciiTheme="minorHAnsi" w:hAnsiTheme="minorHAnsi"/>
+        </w:rPr>
+        <w:t>Prop – Föremål som inte fyller någon funktion bortom grafisk utfyllnad av scenen.</w:t>
       </w:r>
     </w:p>
     <w:p>
       <w:pPr>
-        <w:pStyle w:val="ListParagraph"/>
+        <w:pStyle w:val="Liststycke"/>
         <w:numPr>
           <w:ilvl w:val="0"/>
           <w:numId w:val="2"/>
         </w:numPr>
         <w:rPr>
+          <w:rFonts w:asciiTheme="minorHAnsi" w:hAnsiTheme="minorHAnsi"/>
+        </w:rPr>
+      </w:pPr>
+      <w:r>
+        <w:rPr>
+          <w:rFonts w:asciiTheme="minorHAnsi" w:hAnsiTheme="minorHAnsi"/>
+        </w:rPr>
+        <w:t xml:space="preserve">Game Object - </w:t>
+      </w:r>
+      <w:r>
+        <w:rPr>
+          <w:rFonts w:asciiTheme="minorHAnsi" w:hAnsiTheme="minorHAnsi" w:cs="Arial"/>
+          <w:color w:val="000000"/>
+        </w:rPr>
+        <w:t>Kärnan i varje objekt som existerar i spelet.</w:t>
+      </w:r>
+    </w:p>
+    <w:p>
+      <w:pPr>
+        <w:pStyle w:val="Liststycke"/>
+        <w:numPr>
+          <w:ilvl w:val="0"/>
+          <w:numId w:val="2"/>
+        </w:numPr>
+        <w:rPr>
+          <w:rFonts w:asciiTheme="minorHAnsi" w:hAnsiTheme="minorHAnsi"/>
           <w:lang w:val="en-US"/>
         </w:rPr>
       </w:pPr>
       <w:r>
         <w:rPr>
+          <w:rFonts w:asciiTheme="minorHAnsi" w:hAnsiTheme="minorHAnsi"/>
           <w:lang w:val="en-US"/>
         </w:rPr>
         <w:t xml:space="preserve">IP - intellectual property </w:t>
       </w:r>
       <w:r>
         <w:rPr>
-          <w:rFonts w:ascii="Arial" w:hAnsi="Arial" w:cs="Arial"/>
+          <w:rFonts w:asciiTheme="minorHAnsi" w:hAnsiTheme="minorHAnsi" w:cs="Arial"/>
           <w:color w:val="222222"/>
           <w:shd w:val="clear" w:color="auto" w:fill="FFFFFF"/>
           <w:lang w:val="en-US"/>
@@ -97,7 +130,7 @@
       <w:r>
         <w:rPr>
           <w:rStyle w:val="apple-converted-space"/>
-          <w:rFonts w:ascii="Arial" w:hAnsi="Arial" w:cs="Arial"/>
+          <w:rFonts w:asciiTheme="minorHAnsi" w:hAnsiTheme="minorHAnsi" w:cs="Arial"/>
           <w:color w:val="222222"/>
           <w:shd w:val="clear" w:color="auto" w:fill="FFFFFF"/>
           <w:lang w:val="en-US"/>
@@ -106,7 +139,7 @@
       </w:r>
       <w:r>
         <w:rPr>
-          <w:rFonts w:ascii="Arial" w:hAnsi="Arial" w:cs="Arial"/>
+          <w:rFonts w:asciiTheme="minorHAnsi" w:hAnsiTheme="minorHAnsi" w:cs="Arial"/>
           <w:b/>
           <w:bCs/>
           <w:color w:val="222222"/>
@@ -118,7 +151,7 @@
       <w:r>
         <w:rPr>
           <w:rStyle w:val="apple-converted-space"/>
-          <w:rFonts w:ascii="Arial" w:hAnsi="Arial" w:cs="Arial"/>
+          <w:rFonts w:asciiTheme="minorHAnsi" w:hAnsiTheme="minorHAnsi" w:cs="Arial"/>
           <w:color w:val="222222"/>
           <w:shd w:val="clear" w:color="auto" w:fill="FFFFFF"/>
           <w:lang w:val="en-US"/>
@@ -127,24 +160,90 @@
       </w:r>
       <w:r>
         <w:rPr>
-          <w:rFonts w:ascii="Arial" w:hAnsi="Arial" w:cs="Arial"/>
+          <w:rFonts w:asciiTheme="minorHAnsi" w:hAnsiTheme="minorHAnsi" w:cs="Arial"/>
           <w:color w:val="222222"/>
           <w:shd w:val="clear" w:color="auto" w:fill="FFFFFF"/>
           <w:lang w:val="en-US"/>
         </w:rPr>
-        <w:t>include mu</w:t>
+        <w:t>include music, literature, and other artistic works</w:t>
+      </w:r>
+    </w:p>
+    <w:p>
+      <w:pPr>
+        <w:pStyle w:val="Liststycke"/>
+        <w:numPr>
+          <w:ilvl w:val="0"/>
+          <w:numId w:val="2"/>
+        </w:numPr>
+        <w:rPr>
+          <w:rFonts w:asciiTheme="minorHAnsi" w:hAnsiTheme="minorHAnsi"/>
+        </w:rPr>
+      </w:pPr>
+      <w:r>
+        <w:rPr>
+          <w:rFonts w:asciiTheme="minorHAnsi" w:hAnsiTheme="minorHAnsi"/>
+        </w:rPr>
+        <w:t xml:space="preserve">Cooldown – </w:t>
+      </w:r>
+      <w:r>
+        <w:rPr>
+          <w:rFonts w:asciiTheme="minorHAnsi" w:hAnsiTheme="minorHAnsi"/>
+        </w:rPr>
+        <w:t>V</w:t>
+      </w:r>
+      <w:r>
+        <w:rPr>
+          <w:rFonts w:asciiTheme="minorHAnsi" w:hAnsiTheme="minorHAnsi"/>
+        </w:rPr>
+        <w:t>äntetid innan en förmåga kan användas igen.</w:t>
+      </w:r>
+    </w:p>
+    <w:p>
+      <w:pPr>
+        <w:pStyle w:val="Liststycke"/>
+        <w:numPr>
+          <w:ilvl w:val="0"/>
+          <w:numId w:val="2"/>
+        </w:numPr>
+        <w:rPr>
+          <w:rFonts w:asciiTheme="minorHAnsi" w:hAnsiTheme="minorHAnsi"/>
+        </w:rPr>
+      </w:pPr>
+      <w:r>
+        <w:rPr>
+          <w:rFonts w:asciiTheme="minorHAnsi" w:hAnsiTheme="minorHAnsi"/>
+        </w:rPr>
+        <w:t xml:space="preserve">Pussel - </w:t>
+      </w:r>
+      <w:r>
+        <w:t>E</w:t>
+      </w:r>
+      <w:r>
+        <w:t>tt hinder som kräver att spelarna använder sina karaktärers förmågor på ett klokt sätt</w:t>
+      </w:r>
+      <w:r>
+        <w:t xml:space="preserve"> för att kunna ta sig förbi.</w:t>
+      </w:r>
+    </w:p>
+    <w:p>
+      <w:pPr>
+        <w:pStyle w:val="Liststycke"/>
+        <w:numPr>
+          <w:ilvl w:val="0"/>
+          <w:numId w:val="2"/>
+        </w:numPr>
+        <w:rPr>
+          <w:rFonts w:asciiTheme="minorHAnsi" w:hAnsiTheme="minorHAnsi"/>
+        </w:rPr>
+      </w:pPr>
+      <w:r>
+        <w:t>Scen/miljö – Omgivningen som karaktärerna rör sig i. Inkluderar alla props</w:t>
+      </w:r>
+      <w:r>
+        <w:t xml:space="preserve"> och entities.</w:t>
       </w:r>
       <w:bookmarkStart w:id="0" w:name="_GoBack"/>
       <w:bookmarkEnd w:id="0"/>
-      <w:r>
-        <w:rPr>
-          <w:rFonts w:ascii="Arial" w:hAnsi="Arial" w:cs="Arial"/>
-          <w:color w:val="222222"/>
-          <w:shd w:val="clear" w:color="auto" w:fill="FFFFFF"/>
-          <w:lang w:val="en-US"/>
-        </w:rPr>
-        <w:t>sic, literature, and other artistic works</w:t>
-      </w:r>
     </w:p>
     <w:sectPr>
       <w:pgSz w:w="11906" w:h="16838"/>
@@ -784,13 +883,13 @@
     <w:qFormat/>
     <w:rsid w:val="001E2C94"/>
   </w:style>
-  <w:style w:type="character" w:default="1" w:styleId="DefaultParagraphFont">
+  <w:style w:type="character" w:default="1" w:styleId="Standardstycketeckensnitt">
     <w:name w:val="Default Paragraph Font"/>
     <w:uiPriority w:val="1"/>
     <w:semiHidden/>
     <w:unhideWhenUsed/>
   </w:style>
-  <w:style w:type="table" w:default="1" w:styleId="TableNormal">
+  <w:style w:type="table" w:default="1" w:styleId="Normaltabell">
     <w:name w:val="Normal Table"/>
     <w:uiPriority w:val="99"/>
     <w:semiHidden/>
@@ -805,16 +904,16 @@
       </w:tblCellMar>
     </w:tblPr>
   </w:style>
-  <w:style w:type="numbering" w:default="1" w:styleId="NoList">
+  <w:style w:type="numbering" w:default="1" w:styleId="Ingenlista">
     <w:name w:val="No List"/>
     <w:uiPriority w:val="99"/>
     <w:semiHidden/>
     <w:unhideWhenUsed/>
   </w:style>
-  <w:style w:type="paragraph" w:customStyle="1" w:styleId="Rubrik">
-    <w:name w:val="Rubrik"/>
+  <w:style w:type="paragraph" w:customStyle="1" w:styleId="Rubrik1">
+    <w:name w:val="Rubrik1"/>
     <w:basedOn w:val="Normal"/>
-    <w:next w:val="BodyText"/>
+    <w:next w:val="Brdtext"/>
     <w:rsid w:val="001E2C94"/>
     <w:pPr>
       <w:keepNext/>
@@ -826,10 +925,10 @@
       <w:szCs w:val="28"/>
     </w:rPr>
   </w:style>
-  <w:style w:type="paragraph" w:styleId="BodyText">
+  <w:style w:type="paragraph" w:styleId="Brdtext">
     <w:name w:val="Body Text"/>
     <w:basedOn w:val="Normal"/>
-    <w:link w:val="BodyTextChar"/>
+    <w:link w:val="BrdtextChar"/>
     <w:uiPriority w:val="99"/>
     <w:semiHidden/>
     <w:unhideWhenUsed/>
@@ -838,10 +937,10 @@
       <w:spacing w:after="120"/>
     </w:pPr>
   </w:style>
-  <w:style w:type="character" w:customStyle="1" w:styleId="BodyTextChar">
-    <w:name w:val="Body Text Char"/>
-    <w:basedOn w:val="DefaultParagraphFont"/>
-    <w:link w:val="BodyText"/>
+  <w:style w:type="character" w:customStyle="1" w:styleId="BrdtextChar">
+    <w:name w:val="Brödtext Char"/>
+    <w:basedOn w:val="Standardstycketeckensnitt"/>
+    <w:link w:val="Brdtext"/>
     <w:uiPriority w:val="99"/>
     <w:semiHidden/>
     <w:rsid w:val="00BD157A"/>
@@ -871,7 +970,7 @@
       <w:rFonts w:cs="Tahoma"/>
     </w:rPr>
   </w:style>
-  <w:style w:type="paragraph" w:styleId="ListParagraph">
+  <w:style w:type="paragraph" w:styleId="Liststycke">
     <w:name w:val="List Paragraph"/>
     <w:basedOn w:val="Normal"/>
     <w:uiPriority w:val="34"/>
@@ -884,7 +983,7 @@
   </w:style>
   <w:style w:type="character" w:customStyle="1" w:styleId="apple-converted-space">
     <w:name w:val="apple-converted-space"/>
-    <w:basedOn w:val="DefaultParagraphFont"/>
+    <w:basedOn w:val="Standardstycketeckensnitt"/>
     <w:rsid w:val="009268EB"/>
   </w:style>
 </w:styles>

</xml_diff>